<commit_message>
good chunk of evaluation done
</commit_message>
<xml_diff>
--- a/4 - Review/Project Evaluation Report.docx
+++ b/4 - Review/Project Evaluation Report.docx
@@ -1,6 +1,6 @@
 
 <file path=word/document.xml><?xml version="1.0" encoding="utf-8"?>
-<w:document xmlns:wpc="http://schemas.microsoft.com/office/word/2010/wordprocessingCanvas" xmlns:cx="http://schemas.microsoft.com/office/drawing/2014/chartex" xmlns:cx1="http://schemas.microsoft.com/office/drawing/2015/9/8/chartex" xmlns:cx2="http://schemas.microsoft.com/office/drawing/2015/10/21/chartex" xmlns:cx3="http://schemas.microsoft.com/office/drawing/2016/5/9/chartex" xmlns:cx4="http://schemas.microsoft.com/office/drawing/2016/5/10/chartex" xmlns:cx5="http://schemas.microsoft.com/office/drawing/2016/5/11/chartex" xmlns:cx6="http://schemas.microsoft.com/office/drawing/2016/5/12/chartex" xmlns:cx7="http://schemas.microsoft.com/office/drawing/2016/5/13/chartex" xmlns:cx8="http://schemas.microsoft.com/office/drawing/2016/5/14/chartex" xmlns:mc="http://schemas.openxmlformats.org/markup-compatibility/2006" xmlns:aink="http://schemas.microsoft.com/office/drawing/2016/ink" xmlns:am3d="http://schemas.microsoft.com/office/drawing/2017/model3d" xmlns:o="urn:schemas-microsoft-com:office:office" xmlns:r="http://schemas.openxmlformats.org/officeDocument/2006/relationships" xmlns:m="http://schemas.openxmlformats.org/officeDocument/2006/math" xmlns:v="urn:schemas-microsoft-com:vml" xmlns:wp14="http://schemas.microsoft.com/office/word/2010/wordprocessingDrawing" xmlns:wp="http://schemas.openxmlformats.org/drawingml/2006/wordprocessingDrawing" xmlns:w10="urn:schemas-microsoft-com:office:word" xmlns:w="http://schemas.openxmlformats.org/wordprocessingml/2006/main" xmlns:w14="http://schemas.microsoft.com/office/word/2010/wordml" xmlns:w15="http://schemas.microsoft.com/office/word/2012/wordml" xmlns:w16cex="http://schemas.microsoft.com/office/word/2018/wordml/cex" xmlns:w16cid="http://schemas.microsoft.com/office/word/2016/wordml/cid" xmlns:w16="http://schemas.microsoft.com/office/word/2018/wordml" xmlns:w16se="http://schemas.microsoft.com/office/word/2015/wordml/symex" xmlns:wpg="http://schemas.microsoft.com/office/word/2010/wordprocessingGroup" xmlns:wpi="http://schemas.microsoft.com/office/word/2010/wordprocessingInk" xmlns:wne="http://schemas.microsoft.com/office/word/2006/wordml" xmlns:wps="http://schemas.microsoft.com/office/word/2010/wordprocessingShape" mc:Ignorable="w14 w15 w16se w16cid w16 w16cex wp14">
+<w:document xmlns:wpc="http://schemas.microsoft.com/office/word/2010/wordprocessingCanvas" xmlns:cx="http://schemas.microsoft.com/office/drawing/2014/chartex" xmlns:cx1="http://schemas.microsoft.com/office/drawing/2015/9/8/chartex" xmlns:cx2="http://schemas.microsoft.com/office/drawing/2015/10/21/chartex" xmlns:cx3="http://schemas.microsoft.com/office/drawing/2016/5/9/chartex" xmlns:cx4="http://schemas.microsoft.com/office/drawing/2016/5/10/chartex" xmlns:cx5="http://schemas.microsoft.com/office/drawing/2016/5/11/chartex" xmlns:cx6="http://schemas.microsoft.com/office/drawing/2016/5/12/chartex" xmlns:cx7="http://schemas.microsoft.com/office/drawing/2016/5/13/chartex" xmlns:cx8="http://schemas.microsoft.com/office/drawing/2016/5/14/chartex" xmlns:mc="http://schemas.openxmlformats.org/markup-compatibility/2006" xmlns:aink="http://schemas.microsoft.com/office/drawing/2016/ink" xmlns:am3d="http://schemas.microsoft.com/office/drawing/2017/model3d" xmlns:o="urn:schemas-microsoft-com:office:office" xmlns:r="http://schemas.openxmlformats.org/officeDocument/2006/relationships" xmlns:m="http://schemas.openxmlformats.org/officeDocument/2006/math" xmlns:v="urn:schemas-microsoft-com:vml" xmlns:wp14="http://schemas.microsoft.com/office/word/2010/wordprocessingDrawing" xmlns:wp="http://schemas.openxmlformats.org/drawingml/2006/wordprocessingDrawing" xmlns:w10="urn:schemas-microsoft-com:office:word" xmlns:w="http://schemas.openxmlformats.org/wordprocessingml/2006/main" xmlns:w14="http://schemas.microsoft.com/office/word/2010/wordml" xmlns:w15="http://schemas.microsoft.com/office/word/2012/wordml" xmlns:w16cex="http://schemas.microsoft.com/office/word/2018/wordml/cex" xmlns:w16cid="http://schemas.microsoft.com/office/word/2016/wordml/cid" xmlns:w16="http://schemas.microsoft.com/office/word/2018/wordml" xmlns:w16sdtdh="http://schemas.microsoft.com/office/word/2020/wordml/sdtdatahash" xmlns:w16se="http://schemas.microsoft.com/office/word/2015/wordml/symex" xmlns:wpg="http://schemas.microsoft.com/office/word/2010/wordprocessingGroup" xmlns:wpi="http://schemas.microsoft.com/office/word/2010/wordprocessingInk" xmlns:wne="http://schemas.microsoft.com/office/word/2006/wordml" xmlns:wps="http://schemas.microsoft.com/office/word/2010/wordprocessingShape" mc:Ignorable="w14 w15 w16se w16cid w16 w16cex w16sdtdh wp14">
   <w:body>
     <w:p>
       <w:pPr>
@@ -58,16 +58,13 @@
         <w:jc w:val="center"/>
       </w:pPr>
       <w:r>
-        <w:t xml:space="preserve">Roy Batty, August </w:t>
+        <w:t>Roy Batty, August 17</w:t>
       </w:r>
       <w:proofErr w:type="gramStart"/>
       <w:r>
-        <w:t>17</w:t>
+        <w:t xml:space="preserve"> 2019</w:t>
       </w:r>
       <w:proofErr w:type="gramEnd"/>
-      <w:r>
-        <w:t xml:space="preserve"> 2019</w:t>
-      </w:r>
     </w:p>
     <w:p>
       <w:pPr>
@@ -94,10 +91,32 @@
       </w:r>
     </w:p>
     <w:p>
-      <w:r>
+      <w:pPr>
+        <w:rPr>
+          <w:b/>
+          <w:bCs/>
+        </w:rPr>
+      </w:pPr>
+      <w:r>
+        <w:rPr>
+          <w:b/>
+          <w:bCs/>
+        </w:rPr>
         <w:t>Briefly (in one or two sentences) describe what your project is.</w:t>
       </w:r>
     </w:p>
+    <w:p>
+      <w:r>
+        <w:t xml:space="preserve">The project is a simple simulator that allows the user to spawn in agents and other objects as well as a build a level. The user </w:t>
+      </w:r>
+      <w:r>
+        <w:t>was able to</w:t>
+      </w:r>
+      <w:r>
+        <w:t xml:space="preserve"> modify agent’s attributes. Some of these attributes include movement speed and movement costs.</w:t>
+      </w:r>
+    </w:p>
+    <w:p/>
     <w:p>
       <w:r>
         <w:t>Then address the following questions in report form (i.e., write well-formed paragraphs that have a logical flow, taking note to avoid spelling or grammatical errors).</w:t>
@@ -110,10 +129,105 @@
           <w:ilvl w:val="0"/>
           <w:numId w:val="1"/>
         </w:numPr>
-      </w:pPr>
-      <w:r>
+        <w:rPr>
+          <w:b/>
+          <w:bCs/>
+        </w:rPr>
+      </w:pPr>
+      <w:r>
+        <w:rPr>
+          <w:b/>
+          <w:bCs/>
+        </w:rPr>
         <w:t>Did development adhere to your pre-planned timeline?</w:t>
       </w:r>
+    </w:p>
+    <w:p>
+      <w:pPr>
+        <w:pStyle w:val="ListParagraph"/>
+      </w:pPr>
+      <w:r>
+        <w:t>Development for the most part did indeed adhere to the original pre plan.</w:t>
+      </w:r>
+      <w:r>
+        <w:t xml:space="preserve"> Minor changes were made such as the project transitioning from a maze solver app to a maze runner like app</w:t>
+      </w:r>
+      <w:r>
+        <w:t xml:space="preserve"> with </w:t>
+      </w:r>
+      <w:r>
+        <w:t>enemies</w:t>
+      </w:r>
+      <w:r>
+        <w:t>.</w:t>
+      </w:r>
+    </w:p>
+    <w:p>
+      <w:pPr>
+        <w:pStyle w:val="ListParagraph"/>
+      </w:pPr>
+    </w:p>
+    <w:p>
+      <w:pPr>
+        <w:pStyle w:val="ListParagraph"/>
+      </w:pPr>
+      <w:r>
+        <w:t xml:space="preserve">Originally, the simulator was supposed to take </w:t>
+      </w:r>
+      <w:r>
+        <w:t>an image</w:t>
+      </w:r>
+      <w:r>
+        <w:t xml:space="preserve"> of a maze. The A* algorithm will then solve that </w:t>
+      </w:r>
+      <w:r>
+        <w:t>maze and</w:t>
+      </w:r>
+      <w:r>
+        <w:t xml:space="preserve"> </w:t>
+      </w:r>
+      <w:r>
+        <w:t>show the</w:t>
+      </w:r>
+      <w:r>
+        <w:t xml:space="preserve"> steps to solve it.</w:t>
+      </w:r>
+    </w:p>
+    <w:p>
+      <w:pPr>
+        <w:pStyle w:val="ListParagraph"/>
+      </w:pPr>
+    </w:p>
+    <w:p>
+      <w:pPr>
+        <w:pStyle w:val="ListParagraph"/>
+      </w:pPr>
+      <w:r>
+        <w:t xml:space="preserve">Now there a </w:t>
+      </w:r>
+      <w:r>
+        <w:t>different agent</w:t>
+      </w:r>
+      <w:r>
+        <w:t xml:space="preserve"> and powerups such as a speed boost, player agent, zombie </w:t>
+      </w:r>
+      <w:r>
+        <w:t>agent</w:t>
+      </w:r>
+      <w:r>
+        <w:t xml:space="preserve"> </w:t>
+      </w:r>
+      <w:r>
+        <w:t>and chaser agent.</w:t>
+      </w:r>
+      <w:r>
+        <w:t xml:space="preserve"> The player agent uses A* to go to wherever the user left clicks.</w:t>
+      </w:r>
+    </w:p>
+    <w:p>
+      <w:pPr>
+        <w:pStyle w:val="ListParagraph"/>
+      </w:pPr>
     </w:p>
     <w:p>
       <w:pPr>
@@ -122,8 +236,16 @@
           <w:ilvl w:val="0"/>
           <w:numId w:val="1"/>
         </w:numPr>
-      </w:pPr>
-      <w:r>
+        <w:rPr>
+          <w:b/>
+          <w:bCs/>
+        </w:rPr>
+      </w:pPr>
+      <w:r>
+        <w:rPr>
+          <w:b/>
+          <w:bCs/>
+        </w:rPr>
         <w:t>What A.I. algorithms did you implement, or attempt to implement?</w:t>
       </w:r>
     </w:p>
@@ -134,11 +256,23 @@
           <w:ilvl w:val="0"/>
           <w:numId w:val="1"/>
         </w:numPr>
-      </w:pPr>
-      <w:r>
+        <w:rPr>
+          <w:b/>
+          <w:bCs/>
+        </w:rPr>
+      </w:pPr>
+      <w:r>
+        <w:rPr>
+          <w:b/>
+          <w:bCs/>
+        </w:rPr>
         <w:t>What difficulties did you have in implementing these algorithms?</w:t>
       </w:r>
       <w:r>
+        <w:rPr>
+          <w:b/>
+          <w:bCs/>
+        </w:rPr>
         <w:br/>
         <w:t>Possible difficulties worth mentioning might include:</w:t>
       </w:r>
@@ -150,8 +284,16 @@
           <w:ilvl w:val="1"/>
           <w:numId w:val="1"/>
         </w:numPr>
-      </w:pPr>
-      <w:r>
+        <w:rPr>
+          <w:b/>
+          <w:bCs/>
+        </w:rPr>
+      </w:pPr>
+      <w:r>
+        <w:rPr>
+          <w:b/>
+          <w:bCs/>
+        </w:rPr>
         <w:t>Difficulty in understanding all details of the algorithm</w:t>
       </w:r>
     </w:p>
@@ -162,8 +304,16 @@
           <w:ilvl w:val="1"/>
           <w:numId w:val="1"/>
         </w:numPr>
-      </w:pPr>
-      <w:r>
+        <w:rPr>
+          <w:b/>
+          <w:bCs/>
+        </w:rPr>
+      </w:pPr>
+      <w:r>
+        <w:rPr>
+          <w:b/>
+          <w:bCs/>
+        </w:rPr>
         <w:t>Difficulty with programming / debugging</w:t>
       </w:r>
     </w:p>
@@ -174,8 +324,16 @@
           <w:ilvl w:val="1"/>
           <w:numId w:val="1"/>
         </w:numPr>
-      </w:pPr>
-      <w:r>
+        <w:rPr>
+          <w:b/>
+          <w:bCs/>
+        </w:rPr>
+      </w:pPr>
+      <w:r>
+        <w:rPr>
+          <w:b/>
+          <w:bCs/>
+        </w:rPr>
         <w:t>Performance issues, including memory management</w:t>
       </w:r>
     </w:p>
@@ -186,9 +344,161 @@
           <w:ilvl w:val="1"/>
           <w:numId w:val="1"/>
         </w:numPr>
-      </w:pPr>
-      <w:r>
+        <w:rPr>
+          <w:b/>
+          <w:bCs/>
+        </w:rPr>
+      </w:pPr>
+      <w:r>
+        <w:rPr>
+          <w:b/>
+          <w:bCs/>
+        </w:rPr>
         <w:t>Unexpected or incorrect agent behaviour</w:t>
+      </w:r>
+    </w:p>
+    <w:p>
+      <w:pPr>
+        <w:ind w:left="720"/>
+      </w:pPr>
+      <w:r>
+        <w:t>A* was the chosen algorithm to implement</w:t>
+      </w:r>
+      <w:r>
+        <w:t xml:space="preserve">. Writing out the code was the easy </w:t>
+      </w:r>
+      <w:r>
+        <w:t>part;</w:t>
+      </w:r>
+      <w:r>
+        <w:t xml:space="preserve"> the more challenging part was fixing up bugs.  </w:t>
+      </w:r>
+      <w:r>
+        <w:t xml:space="preserve">A* was the chosen algorithm as it seemed at the time to be the most suitable. </w:t>
+      </w:r>
+    </w:p>
+    <w:p>
+      <w:pPr>
+        <w:ind w:left="720"/>
+      </w:pPr>
+      <w:r>
+        <w:t>The reason for this was because an agent would always have a start and end point</w:t>
+      </w:r>
+      <w:r>
+        <w:t xml:space="preserve">. Therefore, there was no need to </w:t>
+      </w:r>
+      <w:r>
+        <w:t>check a large quantity of nodes for no reason, just the neighbouring nodes from point A to point B.</w:t>
+      </w:r>
+    </w:p>
+    <w:p>
+      <w:pPr>
+        <w:ind w:left="720"/>
+      </w:pPr>
+      <w:r>
+        <w:t>Some bugs which needed to be fixed during implementation was the path node distance calculations and making sure bad nodes were skipped when getting neighbour costs.</w:t>
+      </w:r>
+    </w:p>
+    <w:p>
+      <w:pPr>
+        <w:ind w:left="720"/>
+      </w:pPr>
+      <w:r>
+        <w:t>Since a little bit of blackboard behaviour was implemented, it also meant</w:t>
+      </w:r>
+      <w:r>
+        <w:t xml:space="preserve"> the number of agents to blackboard had to be limited. </w:t>
+      </w:r>
+      <w:r>
+        <w:t>Whilst testing</w:t>
+      </w:r>
+      <w:r>
+        <w:t xml:space="preserve"> </w:t>
+      </w:r>
+      <w:r>
+        <w:t>many</w:t>
+      </w:r>
+      <w:r>
+        <w:t xml:space="preserve"> agents (around 300), FPS would have a major drop once every single agent was told to calculate a path to the player.</w:t>
+      </w:r>
+    </w:p>
+    <w:p>
+      <w:pPr>
+        <w:ind w:left="720"/>
+      </w:pPr>
+      <w:r>
+        <w:t xml:space="preserve">One solution which was used at the time was to just limit the </w:t>
+      </w:r>
+      <w:r>
+        <w:t>number</w:t>
+      </w:r>
+      <w:r>
+        <w:t xml:space="preserve"> of agents that could be blackboarded at that given time.</w:t>
+      </w:r>
+      <w:r>
+        <w:t xml:space="preserve"> This meant that out of the 300 agents, only 100 would </w:t>
+      </w:r>
+      <w:r>
+        <w:t>move</w:t>
+      </w:r>
+      <w:r>
+        <w:t xml:space="preserve"> to the player’s position.</w:t>
+      </w:r>
+    </w:p>
+    <w:p>
+      <w:pPr>
+        <w:pStyle w:val="Heading1"/>
+      </w:pPr>
+      <w:r>
+        <w:lastRenderedPageBreak/>
+        <w:t>Performance Analysis</w:t>
+      </w:r>
+    </w:p>
+    <w:p>
+      <w:r>
+        <w:t>Use this section to analyse the performance of your algorithm(s) or techniques.</w:t>
+      </w:r>
+    </w:p>
+    <w:p>
+      <w:pPr>
+        <w:rPr>
+          <w:b/>
+          <w:bCs/>
+        </w:rPr>
+      </w:pPr>
+      <w:r>
+        <w:rPr>
+          <w:b/>
+          <w:bCs/>
+        </w:rPr>
+        <w:t>Provide a brief description of the memory footprint of your agent class(es). Explain if this is efficient or could be improved upon.</w:t>
+      </w:r>
+    </w:p>
+    <w:p>
+      <w:pPr>
+        <w:rPr>
+          <w:b/>
+          <w:bCs/>
+        </w:rPr>
+      </w:pPr>
+      <w:r>
+        <w:rPr>
+          <w:b/>
+          <w:bCs/>
+        </w:rPr>
+        <w:t>Analyse you A.I algorithm and identify any performance bottlenecks</w:t>
+      </w:r>
+      <w:r>
+        <w:rPr>
+          <w:b/>
+          <w:bCs/>
+        </w:rPr>
+        <w:t xml:space="preserve"> or places for improvement. If possible, list the efficiency of your algorithms using Big O notation.</w:t>
+      </w:r>
+    </w:p>
+    <w:p>
+      <w:r>
+        <w:t>Possible topics for inclusion in this section are:</w:t>
       </w:r>
     </w:p>
     <w:p>
@@ -198,40 +508,17 @@
           <w:ilvl w:val="0"/>
           <w:numId w:val="1"/>
         </w:numPr>
-      </w:pPr>
-      <w:r>
-        <w:t>If you did not experience difficulties implementing the A.I algorithms, then explain why you feel these algorithms were easy to implement</w:t>
-      </w:r>
-    </w:p>
-    <w:p>
-      <w:pPr>
-        <w:pStyle w:val="Heading1"/>
-      </w:pPr>
-      <w:r>
-        <w:t>Performance Analysis</w:t>
-      </w:r>
-    </w:p>
-    <w:p>
-      <w:r>
-        <w:t>Use this section to analyse the performance of your algorithm(s) or techniques.</w:t>
-      </w:r>
-    </w:p>
-    <w:p>
-      <w:r>
-        <w:t>Provide a brief description of the memory footprint of your agent class(es). Explain if this is efficient or could be improved upon.</w:t>
-      </w:r>
-    </w:p>
-    <w:p>
-      <w:r>
-        <w:t>Analyse you A.I algorithm and identify any performance bottlenecks</w:t>
-      </w:r>
-      <w:r>
-        <w:t xml:space="preserve"> or places for improvement. If possible, list the efficiency of your algorithms using Big O notation.</w:t>
-      </w:r>
-    </w:p>
-    <w:p>
-      <w:r>
-        <w:t>Possible topics for inclusion in this section are:</w:t>
+        <w:rPr>
+          <w:b/>
+          <w:bCs/>
+        </w:rPr>
+      </w:pPr>
+      <w:r>
+        <w:rPr>
+          <w:b/>
+          <w:bCs/>
+        </w:rPr>
+        <w:t xml:space="preserve">Is it efficient for a lot of agents to use the same pathfinding algorithm? </w:t>
       </w:r>
     </w:p>
     <w:p>
@@ -241,9 +528,17 @@
           <w:ilvl w:val="0"/>
           <w:numId w:val="1"/>
         </w:numPr>
-      </w:pPr>
-      <w:r>
-        <w:t xml:space="preserve">Is it efficient for a lot of agents to use the same pathfinding algorithm? </w:t>
+        <w:rPr>
+          <w:b/>
+          <w:bCs/>
+        </w:rPr>
+      </w:pPr>
+      <w:r>
+        <w:rPr>
+          <w:b/>
+          <w:bCs/>
+        </w:rPr>
+        <w:t>Should pathfinding be done every frame?</w:t>
       </w:r>
     </w:p>
     <w:p>
@@ -253,9 +548,24 @@
           <w:ilvl w:val="0"/>
           <w:numId w:val="1"/>
         </w:numPr>
-      </w:pPr>
-      <w:r>
-        <w:t>Should pathfinding be done every frame?</w:t>
+        <w:rPr>
+          <w:b/>
+          <w:bCs/>
+        </w:rPr>
+      </w:pPr>
+      <w:r>
+        <w:rPr>
+          <w:b/>
+          <w:bCs/>
+        </w:rPr>
+        <w:t>How can you improve the performance of your pathfinding algorithm in the context of your game?</w:t>
+      </w:r>
+      <w:r>
+        <w:rPr>
+          <w:b/>
+          <w:bCs/>
+        </w:rPr>
+        <w:t xml:space="preserve"> </w:t>
       </w:r>
     </w:p>
     <w:p>
@@ -267,10 +577,7 @@
         </w:numPr>
       </w:pPr>
       <w:r>
-        <w:t>How can you improve the performance of your pathfinding algorithm in the context of your game?</w:t>
-      </w:r>
-      <w:r>
-        <w:t xml:space="preserve"> </w:t>
+        <w:t>Flow Fields</w:t>
       </w:r>
     </w:p>
     <w:p>
@@ -290,7 +597,7 @@
           <w:b/>
           <w:bCs/>
         </w:rPr>
-        <w:t>Flow Fields</w:t>
+        <w:t xml:space="preserve">Are all your algorithms efficient? Why/why not. </w:t>
       </w:r>
     </w:p>
     <w:p>
@@ -300,20 +607,16 @@
           <w:ilvl w:val="0"/>
           <w:numId w:val="1"/>
         </w:numPr>
-      </w:pPr>
-      <w:r>
-        <w:t xml:space="preserve">Are all your algorithms efficient? Why/why not. </w:t>
-      </w:r>
-    </w:p>
-    <w:p>
-      <w:pPr>
-        <w:pStyle w:val="ListParagraph"/>
-        <w:numPr>
-          <w:ilvl w:val="0"/>
-          <w:numId w:val="1"/>
-        </w:numPr>
-      </w:pPr>
-      <w:r>
+        <w:rPr>
+          <w:b/>
+          <w:bCs/>
+        </w:rPr>
+      </w:pPr>
+      <w:r>
+        <w:rPr>
+          <w:b/>
+          <w:bCs/>
+        </w:rPr>
         <w:t>How many agents could you have in your game before you start seeing performance issues, and have you tested this?</w:t>
       </w:r>
     </w:p>
@@ -326,17 +629,47 @@
       </w:r>
     </w:p>
     <w:p>
-      <w:r>
+      <w:pPr>
+        <w:rPr>
+          <w:b/>
+          <w:bCs/>
+        </w:rPr>
+      </w:pPr>
+      <w:r>
+        <w:rPr>
+          <w:b/>
+          <w:bCs/>
+        </w:rPr>
         <w:t>Did you get enough time to completely implement your A.I. as planned? What work did you not complete (and why)?</w:t>
       </w:r>
     </w:p>
     <w:p>
-      <w:r>
+      <w:pPr>
+        <w:rPr>
+          <w:b/>
+          <w:bCs/>
+        </w:rPr>
+      </w:pPr>
+      <w:r>
+        <w:rPr>
+          <w:b/>
+          <w:bCs/>
+        </w:rPr>
         <w:t xml:space="preserve">Can you see ways to improve your program/algorithms? </w:t>
       </w:r>
     </w:p>
     <w:p>
-      <w:r>
+      <w:pPr>
+        <w:rPr>
+          <w:b/>
+          <w:bCs/>
+        </w:rPr>
+      </w:pPr>
+      <w:r>
+        <w:rPr>
+          <w:b/>
+          <w:bCs/>
+        </w:rPr>
         <w:t>Were your algorithms good choices? Do you plan to use them in future projects (why/why not)?</w:t>
       </w:r>
     </w:p>
@@ -357,7 +690,7 @@
 </file>
 
 <file path=word/numbering.xml><?xml version="1.0" encoding="utf-8"?>
-<w:numbering xmlns:wpc="http://schemas.microsoft.com/office/word/2010/wordprocessingCanvas" xmlns:cx="http://schemas.microsoft.com/office/drawing/2014/chartex" xmlns:cx1="http://schemas.microsoft.com/office/drawing/2015/9/8/chartex" xmlns:cx2="http://schemas.microsoft.com/office/drawing/2015/10/21/chartex" xmlns:cx3="http://schemas.microsoft.com/office/drawing/2016/5/9/chartex" xmlns:cx4="http://schemas.microsoft.com/office/drawing/2016/5/10/chartex" xmlns:cx5="http://schemas.microsoft.com/office/drawing/2016/5/11/chartex" xmlns:cx6="http://schemas.microsoft.com/office/drawing/2016/5/12/chartex" xmlns:cx7="http://schemas.microsoft.com/office/drawing/2016/5/13/chartex" xmlns:cx8="http://schemas.microsoft.com/office/drawing/2016/5/14/chartex" xmlns:mc="http://schemas.openxmlformats.org/markup-compatibility/2006" xmlns:aink="http://schemas.microsoft.com/office/drawing/2016/ink" xmlns:am3d="http://schemas.microsoft.com/office/drawing/2017/model3d" xmlns:o="urn:schemas-microsoft-com:office:office" xmlns:r="http://schemas.openxmlformats.org/officeDocument/2006/relationships" xmlns:m="http://schemas.openxmlformats.org/officeDocument/2006/math" xmlns:v="urn:schemas-microsoft-com:vml" xmlns:wp14="http://schemas.microsoft.com/office/word/2010/wordprocessingDrawing" xmlns:wp="http://schemas.openxmlformats.org/drawingml/2006/wordprocessingDrawing" xmlns:w10="urn:schemas-microsoft-com:office:word" xmlns:w="http://schemas.openxmlformats.org/wordprocessingml/2006/main" xmlns:w14="http://schemas.microsoft.com/office/word/2010/wordml" xmlns:w15="http://schemas.microsoft.com/office/word/2012/wordml" xmlns:w16cex="http://schemas.microsoft.com/office/word/2018/wordml/cex" xmlns:w16cid="http://schemas.microsoft.com/office/word/2016/wordml/cid" xmlns:w16="http://schemas.microsoft.com/office/word/2018/wordml" xmlns:w16se="http://schemas.microsoft.com/office/word/2015/wordml/symex" xmlns:wpg="http://schemas.microsoft.com/office/word/2010/wordprocessingGroup" xmlns:wpi="http://schemas.microsoft.com/office/word/2010/wordprocessingInk" xmlns:wne="http://schemas.microsoft.com/office/word/2006/wordml" xmlns:wps="http://schemas.microsoft.com/office/word/2010/wordprocessingShape" mc:Ignorable="w14 w15 w16se w16cid w16 w16cex wp14">
+<w:numbering xmlns:wpc="http://schemas.microsoft.com/office/word/2010/wordprocessingCanvas" xmlns:cx="http://schemas.microsoft.com/office/drawing/2014/chartex" xmlns:cx1="http://schemas.microsoft.com/office/drawing/2015/9/8/chartex" xmlns:cx2="http://schemas.microsoft.com/office/drawing/2015/10/21/chartex" xmlns:cx3="http://schemas.microsoft.com/office/drawing/2016/5/9/chartex" xmlns:cx4="http://schemas.microsoft.com/office/drawing/2016/5/10/chartex" xmlns:cx5="http://schemas.microsoft.com/office/drawing/2016/5/11/chartex" xmlns:cx6="http://schemas.microsoft.com/office/drawing/2016/5/12/chartex" xmlns:cx7="http://schemas.microsoft.com/office/drawing/2016/5/13/chartex" xmlns:cx8="http://schemas.microsoft.com/office/drawing/2016/5/14/chartex" xmlns:mc="http://schemas.openxmlformats.org/markup-compatibility/2006" xmlns:aink="http://schemas.microsoft.com/office/drawing/2016/ink" xmlns:am3d="http://schemas.microsoft.com/office/drawing/2017/model3d" xmlns:o="urn:schemas-microsoft-com:office:office" xmlns:r="http://schemas.openxmlformats.org/officeDocument/2006/relationships" xmlns:m="http://schemas.openxmlformats.org/officeDocument/2006/math" xmlns:v="urn:schemas-microsoft-com:vml" xmlns:wp14="http://schemas.microsoft.com/office/word/2010/wordprocessingDrawing" xmlns:wp="http://schemas.openxmlformats.org/drawingml/2006/wordprocessingDrawing" xmlns:w10="urn:schemas-microsoft-com:office:word" xmlns:w="http://schemas.openxmlformats.org/wordprocessingml/2006/main" xmlns:w14="http://schemas.microsoft.com/office/word/2010/wordml" xmlns:w15="http://schemas.microsoft.com/office/word/2012/wordml" xmlns:w16cex="http://schemas.microsoft.com/office/word/2018/wordml/cex" xmlns:w16cid="http://schemas.microsoft.com/office/word/2016/wordml/cid" xmlns:w16="http://schemas.microsoft.com/office/word/2018/wordml" xmlns:w16sdtdh="http://schemas.microsoft.com/office/word/2020/wordml/sdtdatahash" xmlns:w16se="http://schemas.microsoft.com/office/word/2015/wordml/symex" xmlns:wpg="http://schemas.microsoft.com/office/word/2010/wordprocessingGroup" xmlns:wpi="http://schemas.microsoft.com/office/word/2010/wordprocessingInk" xmlns:wne="http://schemas.microsoft.com/office/word/2006/wordml" xmlns:wps="http://schemas.microsoft.com/office/word/2010/wordprocessingShape" mc:Ignorable="w14 w15 w16se w16cid w16 w16cex w16sdtdh wp14">
   <w:abstractNum w:abstractNumId="0" w15:restartNumberingAfterBreak="0">
     <w:nsid w:val="493D78E4"/>
     <w:multiLevelType w:val="hybridMultilevel"/>
@@ -477,7 +810,7 @@
 </file>
 
 <file path=word/styles.xml><?xml version="1.0" encoding="utf-8"?>
-<w:styles xmlns:mc="http://schemas.openxmlformats.org/markup-compatibility/2006" xmlns:r="http://schemas.openxmlformats.org/officeDocument/2006/relationships" xmlns:w="http://schemas.openxmlformats.org/wordprocessingml/2006/main" xmlns:w14="http://schemas.microsoft.com/office/word/2010/wordml" xmlns:w15="http://schemas.microsoft.com/office/word/2012/wordml" xmlns:w16cex="http://schemas.microsoft.com/office/word/2018/wordml/cex" xmlns:w16cid="http://schemas.microsoft.com/office/word/2016/wordml/cid" xmlns:w16="http://schemas.microsoft.com/office/word/2018/wordml" xmlns:w16se="http://schemas.microsoft.com/office/word/2015/wordml/symex" mc:Ignorable="w14 w15 w16se w16cid w16 w16cex">
+<w:styles xmlns:mc="http://schemas.openxmlformats.org/markup-compatibility/2006" xmlns:r="http://schemas.openxmlformats.org/officeDocument/2006/relationships" xmlns:w="http://schemas.openxmlformats.org/wordprocessingml/2006/main" xmlns:w14="http://schemas.microsoft.com/office/word/2010/wordml" xmlns:w15="http://schemas.microsoft.com/office/word/2012/wordml" xmlns:w16cex="http://schemas.microsoft.com/office/word/2018/wordml/cex" xmlns:w16cid="http://schemas.microsoft.com/office/word/2016/wordml/cid" xmlns:w16="http://schemas.microsoft.com/office/word/2018/wordml" xmlns:w16sdtdh="http://schemas.microsoft.com/office/word/2020/wordml/sdtdatahash" xmlns:w16se="http://schemas.microsoft.com/office/word/2015/wordml/symex" mc:Ignorable="w14 w15 w16se w16cid w16 w16cex w16sdtdh">
   <w:docDefaults>
     <w:rPrDefault>
       <w:rPr>

</xml_diff>

<commit_message>
Update Project Evaluation Report.docx
</commit_message>
<xml_diff>
--- a/4 - Review/Project Evaluation Report.docx
+++ b/4 - Review/Project Evaluation Report.docx
@@ -58,13 +58,8 @@
         <w:jc w:val="center"/>
       </w:pPr>
       <w:r>
-        <w:t>Roy Batty, August 17</w:t>
-      </w:r>
-      <w:proofErr w:type="gramStart"/>
-      <w:r>
-        <w:t xml:space="preserve"> 2019</w:t>
-      </w:r>
-      <w:proofErr w:type="gramEnd"/>
+        <w:t>Roy Batty, August 17 2019</w:t>
+      </w:r>
     </w:p>
     <w:p>
       <w:pPr>
@@ -472,6 +467,46 @@
           <w:bCs/>
         </w:rPr>
         <w:t>Provide a brief description of the memory footprint of your agent class(es). Explain if this is efficient or could be improved upon.</w:t>
+      </w:r>
+    </w:p>
+    <w:p>
+      <w:r>
+        <w:t xml:space="preserve">The memory footprint of the agent class was </w:t>
+      </w:r>
+      <w:r>
+        <w:t>efficient but</w:t>
+      </w:r>
+      <w:r>
+        <w:t xml:space="preserve"> </w:t>
+      </w:r>
+      <w:r>
+        <w:t>has</w:t>
+      </w:r>
+      <w:r>
+        <w:t xml:space="preserve"> room for improvement.</w:t>
+      </w:r>
+    </w:p>
+    <w:p>
+      <w:r>
+        <w:t>Chaser agents have a static list of chaser agents</w:t>
+      </w:r>
+      <w:r>
+        <w:t xml:space="preserve"> as a variable</w:t>
+      </w:r>
+      <w:r>
+        <w:t xml:space="preserve">. This means </w:t>
+      </w:r>
+      <w:r>
+        <w:t>they have no reason to communicate with other classes</w:t>
+      </w:r>
+      <w:r>
+        <w:t xml:space="preserve"> thus reducing overhead. </w:t>
+      </w:r>
+      <w:r>
+        <w:t>Since it is static, this also means that every agent shares a single pointer to one List, instead of every agent having its own instance</w:t>
+      </w:r>
+      <w:r>
+        <w:t xml:space="preserve"> of the list.</w:t>
       </w:r>
     </w:p>
     <w:p>

</xml_diff>

<commit_message>
Fix Batches by changing sprite colors instead of material set
</commit_message>
<xml_diff>
--- a/4 - Review/Project Evaluation Report.docx
+++ b/4 - Review/Project Evaluation Report.docx
@@ -934,6 +934,33 @@
       </w:r>
       <w:r>
         <w:t xml:space="preserve"> Steering movement would give more life to the agents and just be overall more satisfying to see.</w:t>
+      </w:r>
+    </w:p>
+    <w:p>
+      <w:r>
+        <w:t>Flee would also be improved as it ended with just the agent trying to run to a random position.</w:t>
+      </w:r>
+    </w:p>
+    <w:p>
+      <w:r>
+        <w:t xml:space="preserve">One big improvement to keep in mind would be to utilize Unity’s </w:t>
+      </w:r>
+      <w:proofErr w:type="spellStart"/>
+      <w:r>
+        <w:t>DrawMesh</w:t>
+      </w:r>
+      <w:proofErr w:type="spellEnd"/>
+      <w:r>
+        <w:t xml:space="preserve"> function for the tiles. </w:t>
+      </w:r>
+      <w:r>
+        <w:t xml:space="preserve">This will mean that less work would be required </w:t>
+      </w:r>
+      <w:r>
+        <w:t>rendering</w:t>
+      </w:r>
+      <w:r>
+        <w:t xml:space="preserve"> each Game Object individually thus heavily improving performance.</w:t>
       </w:r>
     </w:p>
     <w:sectPr>

</xml_diff>